<commit_message>
Bài giảng + bài tập Đại số Chương I
</commit_message>
<xml_diff>
--- a/BaiGiangToan10/Bài Giảng/Chương I/Bài 3 - Các phép toán trên tập hợp.docx
+++ b/BaiGiangToan10/Bài Giảng/Chương I/Bài 3 - Các phép toán trên tập hợp.docx
@@ -34,15 +34,15 @@
       <w:pPr>
         <w:rPr>
           <w:rFonts w:ascii="Times New Roman" w:hAnsi="Times New Roman" w:cs="Times New Roman"/>
-          <w:b/>
-          <w:sz w:val="28"/>
-          <w:szCs w:val="28"/>
-        </w:rPr>
-      </w:pPr>
-      <w:r>
-        <w:rPr>
-          <w:rFonts w:ascii="Times New Roman" w:hAnsi="Times New Roman" w:cs="Times New Roman"/>
-          <w:b/>
+          <w:i/>
+          <w:sz w:val="28"/>
+          <w:szCs w:val="28"/>
+        </w:rPr>
+      </w:pPr>
+      <w:r>
+        <w:rPr>
+          <w:rFonts w:ascii="Times New Roman" w:hAnsi="Times New Roman" w:cs="Times New Roman"/>
+          <w:i/>
           <w:sz w:val="28"/>
           <w:szCs w:val="28"/>
         </w:rPr>
@@ -51,7 +51,7 @@
       <w:r>
         <w:rPr>
           <w:rFonts w:ascii="Times New Roman" w:hAnsi="Times New Roman" w:cs="Times New Roman"/>
-          <w:b/>
+          <w:i/>
           <w:sz w:val="28"/>
           <w:szCs w:val="28"/>
         </w:rPr>
@@ -371,15 +371,15 @@
       <w:pPr>
         <w:rPr>
           <w:rFonts w:ascii="Times New Roman" w:hAnsi="Times New Roman" w:cs="Times New Roman"/>
-          <w:b/>
-          <w:sz w:val="28"/>
-          <w:szCs w:val="28"/>
-        </w:rPr>
-      </w:pPr>
-      <w:r>
-        <w:rPr>
-          <w:rFonts w:ascii="Times New Roman" w:hAnsi="Times New Roman" w:cs="Times New Roman"/>
-          <w:b/>
+          <w:i/>
+          <w:sz w:val="28"/>
+          <w:szCs w:val="28"/>
+        </w:rPr>
+      </w:pPr>
+      <w:r>
+        <w:rPr>
+          <w:rFonts w:ascii="Times New Roman" w:hAnsi="Times New Roman" w:cs="Times New Roman"/>
+          <w:i/>
           <w:sz w:val="28"/>
           <w:szCs w:val="28"/>
         </w:rPr>
@@ -388,7 +388,7 @@
       <w:r>
         <w:rPr>
           <w:rFonts w:ascii="Times New Roman" w:hAnsi="Times New Roman" w:cs="Times New Roman"/>
-          <w:b/>
+          <w:i/>
           <w:sz w:val="28"/>
           <w:szCs w:val="28"/>
         </w:rPr>
@@ -864,15 +864,15 @@
       <w:pPr>
         <w:rPr>
           <w:rFonts w:ascii="Times New Roman" w:hAnsi="Times New Roman" w:cs="Times New Roman"/>
-          <w:b/>
-          <w:sz w:val="28"/>
-          <w:szCs w:val="28"/>
-        </w:rPr>
-      </w:pPr>
-      <w:r>
-        <w:rPr>
-          <w:rFonts w:ascii="Times New Roman" w:hAnsi="Times New Roman" w:cs="Times New Roman"/>
-          <w:b/>
+          <w:i/>
+          <w:sz w:val="28"/>
+          <w:szCs w:val="28"/>
+        </w:rPr>
+      </w:pPr>
+      <w:r>
+        <w:rPr>
+          <w:rFonts w:ascii="Times New Roman" w:hAnsi="Times New Roman" w:cs="Times New Roman"/>
+          <w:i/>
           <w:sz w:val="28"/>
           <w:szCs w:val="28"/>
         </w:rPr>
@@ -881,7 +881,7 @@
       <w:r>
         <w:rPr>
           <w:rFonts w:ascii="Times New Roman" w:hAnsi="Times New Roman" w:cs="Times New Roman"/>
-          <w:b/>
+          <w:i/>
           <w:sz w:val="28"/>
           <w:szCs w:val="28"/>
         </w:rPr>
@@ -1146,7 +1146,23 @@
           <w:sz w:val="28"/>
           <w:szCs w:val="28"/>
         </w:rPr>
-        <w:t xml:space="preserve">    * A \</w:t>
+        <w:t xml:space="preserve">   </w:t>
+      </w:r>
+      <w:r>
+        <w:rPr>
+          <w:rFonts w:ascii="Times New Roman" w:hAnsi="Times New Roman" w:cs="Times New Roman"/>
+          <w:sz w:val="28"/>
+          <w:szCs w:val="28"/>
+        </w:rPr>
+        <w:tab/>
+      </w:r>
+      <w:r>
+        <w:rPr>
+          <w:rFonts w:ascii="Times New Roman" w:hAnsi="Times New Roman" w:cs="Times New Roman"/>
+          <w:sz w:val="28"/>
+          <w:szCs w:val="28"/>
+        </w:rPr>
+        <w:t xml:space="preserve"> A \</w:t>
       </w:r>
       <w:r>
         <w:rPr>
@@ -1191,23 +1207,7 @@
     </w:p>
     <w:p>
       <w:pPr>
-        <w:rPr>
-          <w:rFonts w:ascii="Times New Roman" w:hAnsi="Times New Roman" w:cs="Times New Roman"/>
-          <w:sz w:val="28"/>
-          <w:szCs w:val="28"/>
-        </w:rPr>
-      </w:pPr>
-      <w:r>
-        <w:rPr>
-          <w:rFonts w:ascii="Times New Roman" w:hAnsi="Times New Roman" w:cs="Times New Roman"/>
-          <w:sz w:val="28"/>
-          <w:szCs w:val="28"/>
-        </w:rPr>
-        <w:t xml:space="preserve">    * x \in A \setminus B \Leftrightarrow \begin{cases}x \in A \\ x \notin B.\end{cases}</w:t>
-      </w:r>
-    </w:p>
-    <w:p>
-      <w:pPr>
+        <w:ind w:firstLine="720"/>
         <w:rPr>
           <w:rFonts w:ascii="Times New Roman" w:hAnsi="Times New Roman" w:cs="Times New Roman"/>
           <w:sz w:val="28"/>
@@ -1339,15 +1339,19 @@
       <w:pPr>
         <w:rPr>
           <w:rFonts w:ascii="Times New Roman" w:hAnsi="Times New Roman" w:cs="Times New Roman"/>
-          <w:sz w:val="28"/>
-          <w:szCs w:val="28"/>
-        </w:rPr>
-      </w:pPr>
-      <w:r>
-        <w:rPr>
-          <w:rFonts w:ascii="Times New Roman" w:hAnsi="Times New Roman" w:cs="Times New Roman"/>
-          <w:sz w:val="28"/>
-          <w:szCs w:val="28"/>
+          <w:b/>
+          <w:sz w:val="28"/>
+          <w:szCs w:val="28"/>
+          <w:u w:val="single"/>
+        </w:rPr>
+      </w:pPr>
+      <w:r>
+        <w:rPr>
+          <w:rFonts w:ascii="Times New Roman" w:hAnsi="Times New Roman" w:cs="Times New Roman"/>
+          <w:b/>
+          <w:sz w:val="28"/>
+          <w:szCs w:val="28"/>
+          <w:u w:val="single"/>
         </w:rPr>
         <w:t>Trường hợp đặc biệt</w:t>
       </w:r>
@@ -1407,7 +1411,24 @@
           <w:sz w:val="28"/>
           <w:szCs w:val="28"/>
         </w:rPr>
-        <w:t>Kí hiệu CAB</w:t>
+        <w:t>Kí hiệu C</w:t>
+      </w:r>
+      <w:r>
+        <w:rPr>
+          <w:rFonts w:ascii="Times New Roman" w:hAnsi="Times New Roman" w:cs="Times New Roman"/>
+          <w:sz w:val="28"/>
+          <w:szCs w:val="28"/>
+          <w:vertAlign w:val="subscript"/>
+        </w:rPr>
+        <w:t>A</w:t>
+      </w:r>
+      <w:r>
+        <w:rPr>
+          <w:rFonts w:ascii="Times New Roman" w:hAnsi="Times New Roman" w:cs="Times New Roman"/>
+          <w:sz w:val="28"/>
+          <w:szCs w:val="28"/>
+        </w:rPr>
+        <w:t>B</w:t>
       </w:r>
     </w:p>
     <w:p>
@@ -1502,15 +1523,38 @@
     </w:p>
     <w:p>
       <w:pPr>
-        <w:rPr>
-          <w:rFonts w:ascii="Times New Roman" w:hAnsi="Times New Roman" w:cs="Times New Roman"/>
-          <w:sz w:val="28"/>
-          <w:szCs w:val="28"/>
-        </w:rPr>
-      </w:pPr>
-      <w:r>
-        <w:rPr>
-          <w:rFonts w:ascii="Times New Roman" w:hAnsi="Times New Roman" w:cs="Times New Roman"/>
+        <w:jc w:val="center"/>
+        <w:rPr>
+          <w:rFonts w:ascii="Times New Roman" w:hAnsi="Times New Roman" w:cs="Times New Roman"/>
+          <w:sz w:val="28"/>
+          <w:szCs w:val="28"/>
+        </w:rPr>
+      </w:pPr>
+    </w:p>
+    <w:p>
+      <w:pPr>
+        <w:jc w:val="center"/>
+        <w:rPr>
+          <w:rFonts w:ascii="Times New Roman" w:hAnsi="Times New Roman" w:cs="Times New Roman"/>
+          <w:sz w:val="28"/>
+          <w:szCs w:val="28"/>
+        </w:rPr>
+      </w:pPr>
+    </w:p>
+    <w:p>
+      <w:pPr>
+        <w:jc w:val="center"/>
+        <w:rPr>
+          <w:rFonts w:ascii="Times New Roman" w:hAnsi="Times New Roman" w:cs="Times New Roman"/>
+          <w:b/>
+          <w:sz w:val="28"/>
+          <w:szCs w:val="28"/>
+        </w:rPr>
+      </w:pPr>
+      <w:r>
+        <w:rPr>
+          <w:rFonts w:ascii="Times New Roman" w:hAnsi="Times New Roman" w:cs="Times New Roman"/>
+          <w:b/>
           <w:sz w:val="28"/>
           <w:szCs w:val="28"/>
         </w:rPr>

</xml_diff>